<commit_message>
Changed Version in Header
</commit_message>
<xml_diff>
--- a/Machbarkeitsstudie_Gr03_V1.docx
+++ b/Machbarkeitsstudie_Gr03_V1.docx
@@ -5344,6 +5344,7 @@
               <w:spacing w:after="160" w:line="278" w:lineRule="auto"/>
             </w:pPr>
             <w:r>
+              <w:lastRenderedPageBreak/>
               <w:t>Funktion</w:t>
             </w:r>
           </w:p>
@@ -6133,6 +6134,7 @@
                     <w:spacing w:after="160" w:line="278" w:lineRule="auto"/>
                   </w:pPr>
                   <w:r>
+                    <w:lastRenderedPageBreak/>
                     <w:t>Use Case</w:t>
                   </w:r>
                 </w:p>
@@ -6717,6 +6719,7 @@
         <w:rPr>
           <w:u w:val="single"/>
         </w:rPr>
+        <w:lastRenderedPageBreak/>
         <w:t>Prozessor</w:t>
       </w:r>
       <w:r>
@@ -7092,6 +7095,7 @@
       </w:pPr>
       <w:bookmarkStart w:id="28" w:name="_Toc193185304"/>
       <w:r>
+        <w:lastRenderedPageBreak/>
         <w:t xml:space="preserve">8 </w:t>
       </w:r>
       <w:r>
@@ -7275,6 +7279,7 @@
       </w:pPr>
       <w:bookmarkStart w:id="32" w:name="_Toc193185308"/>
       <w:r>
+        <w:lastRenderedPageBreak/>
         <w:t>8.4 Risikoanalyse</w:t>
       </w:r>
       <w:bookmarkEnd w:id="32"/>
@@ -7655,6 +7660,7 @@
       </w:pPr>
       <w:bookmarkStart w:id="33" w:name="_Toc193185309"/>
       <w:r>
+        <w:lastRenderedPageBreak/>
         <w:t>8.5 Kosten</w:t>
       </w:r>
       <w:bookmarkEnd w:id="33"/>
@@ -8423,6 +8429,7 @@
       </w:pPr>
       <w:bookmarkStart w:id="34" w:name="_Toc193185310"/>
       <w:r>
+        <w:lastRenderedPageBreak/>
         <w:t>9 Projektorganisation</w:t>
       </w:r>
       <w:bookmarkEnd w:id="34"/>
@@ -8529,6 +8536,9 @@
     </w:p>
     <w:p>
       <w:r>
+        <w:rPr>
+          <w:noProof/>
+        </w:rPr>
         <w:drawing>
           <wp:inline distT="0" distB="0" distL="0" distR="0" wp14:anchorId="21E82C4E" wp14:editId="3A3A32D5">
             <wp:extent cx="2849880" cy="3279457"/>
@@ -8585,6 +8595,7 @@
       </w:pPr>
       <w:bookmarkStart w:id="35" w:name="_Toc193185311"/>
       <w:r>
+        <w:lastRenderedPageBreak/>
         <w:t>10 Projektplanung</w:t>
       </w:r>
       <w:bookmarkEnd w:id="35"/>
@@ -9140,6 +9151,7 @@
       </w:pPr>
       <w:bookmarkStart w:id="36" w:name="_Toc193185312"/>
       <w:r>
+        <w:lastRenderedPageBreak/>
         <w:t>11 Management Summary</w:t>
       </w:r>
       <w:bookmarkEnd w:id="36"/>
@@ -9488,7 +9500,7 @@
       <w:t>V.0.</w:t>
     </w:r>
     <w:r>
-      <w:t>1</w:t>
+      <w:t>2</w:t>
     </w:r>
     <w:r>
       <w:tab/>
@@ -11956,6 +11968,8 @@
     <w:rsid w:val="00935D75"/>
     <w:rsid w:val="009933CF"/>
     <w:rsid w:val="00B2190C"/>
+    <w:rsid w:val="00B42CA4"/>
+    <w:rsid w:val="00C508A5"/>
     <w:rsid w:val="00E86107"/>
     <w:rsid w:val="00F36234"/>
     <w:rsid w:val="00F52B38"/>

</xml_diff>